<commit_message>
Committing all the files so I can delete the repo from my laptop
</commit_message>
<xml_diff>
--- a/Project3/Documents/Documentation.docx
+++ b/Project3/Documents/Documentation.docx
@@ -7,6 +7,50 @@
         <w:pStyle w:val="Title"/>
       </w:pPr>
       <w:r>
+        <w:t>CSE 330 – Project 3 – Full Deadline</w:t>
+      </w:r>
+    </w:p>
+    <w:p/>
+    <w:p>
+      <w:pPr>
+        <w:pStyle w:val="Heading1"/>
+      </w:pPr>
+      <w:r>
+        <w:t>Design</w:t>
+      </w:r>
+    </w:p>
+    <w:p>
+      <w:r>
+        <w:t xml:space="preserve">I developed an ARC cache in C++. It is contained in ARC.cpp and </w:t>
+      </w:r>
+      <w:proofErr w:type="spellStart"/>
+      <w:r>
+        <w:t>ARC.h</w:t>
+      </w:r>
+      <w:proofErr w:type="spellEnd"/>
+      <w:r>
+        <w:t>. Unfortunately, it does not seem to work. I compared it to your given algorithm, and it has nearly a one-to-one correspondence</w:t>
+      </w:r>
+      <w:r>
+        <w:t>.</w:t>
+      </w:r>
+    </w:p>
+    <w:p>
+      <w:r>
+        <w:t>I could not get results from my caching program because it does not seem to work.</w:t>
+      </w:r>
+      <w:bookmarkStart w:id="0" w:name="_GoBack"/>
+      <w:bookmarkEnd w:id="0"/>
+      <w:r>
+        <w:br w:type="page"/>
+      </w:r>
+    </w:p>
+    <w:p>
+      <w:pPr>
+        <w:pStyle w:val="Title"/>
+      </w:pPr>
+      <w:r>
+        <w:lastRenderedPageBreak/>
         <w:t xml:space="preserve">CSE 330 – Project 3 – Milestone </w:t>
       </w:r>
     </w:p>
@@ -70,8 +114,6 @@
       <w:r>
         <w:t>I got the same results as your for the published test case results.</w:t>
       </w:r>
-      <w:bookmarkStart w:id="0" w:name="_GoBack"/>
-      <w:bookmarkEnd w:id="0"/>
     </w:p>
     <w:tbl>
       <w:tblPr>
@@ -6571,7 +6613,7 @@
             <wp:cNvGraphicFramePr/>
             <a:graphic xmlns:a="http://schemas.openxmlformats.org/drawingml/2006/main">
               <a:graphicData uri="http://schemas.openxmlformats.org/drawingml/2006/chart">
-                <c:chart xmlns:c="http://schemas.openxmlformats.org/drawingml/2006/chart" xmlns:r="http://schemas.openxmlformats.org/officeDocument/2006/relationships" r:id="rId4"/>
+                <c:chart xmlns:c="http://schemas.openxmlformats.org/drawingml/2006/chart" xmlns:r="http://schemas.openxmlformats.org/officeDocument/2006/relationships" r:id="rId5"/>
               </a:graphicData>
             </a:graphic>
           </wp:inline>
@@ -10358,4 +10400,16 @@
     </a:ext>
   </a:extLst>
 </a:theme>
+</file>
+
+<file path=customXml/item1.xml><?xml version="1.0" encoding="utf-8"?>
+<b:Sources xmlns:b="http://schemas.openxmlformats.org/officeDocument/2006/bibliography" xmlns="http://schemas.openxmlformats.org/officeDocument/2006/bibliography" SelectedStyle="\APASixthEditionOfficeOnline.xsl" StyleName="APA" Version="6"/>
+</file>
+
+<file path=customXml/itemProps1.xml><?xml version="1.0" encoding="utf-8"?>
+<ds:datastoreItem xmlns:ds="http://schemas.openxmlformats.org/officeDocument/2006/customXml" ds:itemID="{4C1BB889-2C41-46F9-AA9D-888E41D9D85E}">
+  <ds:schemaRefs>
+    <ds:schemaRef ds:uri="http://schemas.openxmlformats.org/officeDocument/2006/bibliography"/>
+  </ds:schemaRefs>
+</ds:datastoreItem>
 </file>
</xml_diff>